<commit_message>
added command for checking difference in online and local repo
</commit_message>
<xml_diff>
--- a/git commands.docx
+++ b/git commands.docx
@@ -12,67 +12,147 @@
     </w:p>
     <w:p>
       <w:r>
-        <w:t>Git config –l : geeft je informatie je locale configuratie</w:t>
-      </w:r>
-    </w:p>
-    <w:p>
-      <w:r>
-        <w:t>Gitk visueel.</w:t>
+        <w:t xml:space="preserve">Git </w:t>
+      </w:r>
+      <w:proofErr w:type="spellStart"/>
+      <w:r>
+        <w:t>config</w:t>
+      </w:r>
+      <w:proofErr w:type="spellEnd"/>
+      <w:r>
+        <w:t xml:space="preserve"> –l : geeft je informatie je </w:t>
+      </w:r>
+      <w:proofErr w:type="spellStart"/>
+      <w:r>
+        <w:t>locale</w:t>
+      </w:r>
+      <w:proofErr w:type="spellEnd"/>
+      <w:r>
+        <w:t xml:space="preserve"> configuratie</w:t>
+      </w:r>
+    </w:p>
+    <w:p>
+      <w:proofErr w:type="spellStart"/>
+      <w:r>
+        <w:t>Gitk</w:t>
+      </w:r>
+      <w:proofErr w:type="spellEnd"/>
+      <w:r>
+        <w:t xml:space="preserve"> </w:t>
+      </w:r>
+      <w:proofErr w:type="spellStart"/>
+      <w:r>
+        <w:t>visueel.</w:t>
       </w:r>
       <w:r>
         <w:t>g</w:t>
       </w:r>
+      <w:proofErr w:type="spellEnd"/>
     </w:p>
     <w:p/>
     <w:p>
       <w:r>
         <w:t xml:space="preserve">Git </w:t>
       </w:r>
+      <w:proofErr w:type="spellStart"/>
       <w:r>
         <w:t>i</w:t>
       </w:r>
       <w:r>
-        <w:t xml:space="preserve">nit </w:t>
+        <w:t>nit</w:t>
+      </w:r>
+      <w:proofErr w:type="spellEnd"/>
+      <w:r>
+        <w:t xml:space="preserve"> </w:t>
       </w:r>
       <w:r>
         <w:t xml:space="preserve"> : </w:t>
       </w:r>
       <w:r>
-        <w:t>maak de repo aan</w:t>
+        <w:t xml:space="preserve">maak de </w:t>
+      </w:r>
+      <w:proofErr w:type="spellStart"/>
+      <w:r>
+        <w:t>repo</w:t>
+      </w:r>
+      <w:proofErr w:type="spellEnd"/>
+      <w:r>
+        <w:t xml:space="preserve"> aan</w:t>
       </w:r>
     </w:p>
     <w:p>
       <w:r>
         <w:t xml:space="preserve">Git </w:t>
       </w:r>
+      <w:proofErr w:type="spellStart"/>
       <w:r>
         <w:t>add</w:t>
       </w:r>
+      <w:proofErr w:type="spellEnd"/>
       <w:r>
         <w:t xml:space="preserve"> .</w:t>
       </w:r>
       <w:r>
-        <w:t xml:space="preserve"> :  hij staat klaar om te commiten</w:t>
-      </w:r>
-      <w:r>
-        <w:t xml:space="preserve"> en de punt betekent alles adden.</w:t>
-      </w:r>
-    </w:p>
-    <w:p>
-      <w:r>
-        <w:t xml:space="preserve">Git commit –m “message” </w:t>
-      </w:r>
-      <w:r>
-        <w:t>:  nu is de ding local</w:t>
-      </w:r>
+        <w:t xml:space="preserve"> :  hij staat klaar om te </w:t>
+      </w:r>
+      <w:proofErr w:type="spellStart"/>
+      <w:r>
+        <w:t>commiten</w:t>
+      </w:r>
+      <w:proofErr w:type="spellEnd"/>
+      <w:r>
+        <w:t xml:space="preserve"> en de punt betekent alles </w:t>
+      </w:r>
+      <w:proofErr w:type="spellStart"/>
+      <w:r>
+        <w:t>adden</w:t>
+      </w:r>
+      <w:proofErr w:type="spellEnd"/>
+      <w:r>
+        <w:t>.</w:t>
+      </w:r>
+    </w:p>
+    <w:p>
+      <w:r>
+        <w:t xml:space="preserve">Git </w:t>
+      </w:r>
+      <w:proofErr w:type="spellStart"/>
+      <w:r>
+        <w:t>commit</w:t>
+      </w:r>
+      <w:proofErr w:type="spellEnd"/>
+      <w:r>
+        <w:t xml:space="preserve"> –m “</w:t>
+      </w:r>
+      <w:proofErr w:type="spellStart"/>
+      <w:r>
+        <w:t>message</w:t>
+      </w:r>
+      <w:proofErr w:type="spellEnd"/>
+      <w:r>
+        <w:t xml:space="preserve">” </w:t>
+      </w:r>
+      <w:r>
+        <w:t xml:space="preserve">:  nu is de ding </w:t>
+      </w:r>
+      <w:proofErr w:type="spellStart"/>
+      <w:r>
+        <w:t>local</w:t>
+      </w:r>
+      <w:proofErr w:type="spellEnd"/>
     </w:p>
     <w:p>
       <w:r>
         <w:t>Git push</w:t>
       </w:r>
       <w:r>
-        <w:t xml:space="preserve"> :  nu naar de remote repo</w:t>
-      </w:r>
+        <w:t xml:space="preserve"> :  nu naar de remote </w:t>
+      </w:r>
+      <w:proofErr w:type="spellStart"/>
+      <w:r>
+        <w:t>repo</w:t>
+      </w:r>
+      <w:proofErr w:type="spellEnd"/>
     </w:p>
     <w:p>
       <w:r>
@@ -88,31 +168,78 @@
         <w:t>it</w:t>
       </w:r>
       <w:r>
-        <w:t xml:space="preserve"> branch  naam branch</w:t>
-      </w:r>
-      <w:r>
-        <w:t xml:space="preserve"> : maakt een nieuwe branch aan</w:t>
-      </w:r>
-    </w:p>
-    <w:p>
-      <w:r>
-        <w:t xml:space="preserve">Git branch </w:t>
+        <w:t xml:space="preserve"> </w:t>
+      </w:r>
+      <w:proofErr w:type="spellStart"/>
+      <w:r>
+        <w:t>branch</w:t>
+      </w:r>
+      <w:proofErr w:type="spellEnd"/>
+      <w:r>
+        <w:t xml:space="preserve">  naam </w:t>
+      </w:r>
+      <w:proofErr w:type="spellStart"/>
+      <w:r>
+        <w:t>branch</w:t>
+      </w:r>
+      <w:proofErr w:type="spellEnd"/>
+      <w:r>
+        <w:t xml:space="preserve"> : maakt een nieuwe </w:t>
+      </w:r>
+      <w:proofErr w:type="spellStart"/>
+      <w:r>
+        <w:t>branch</w:t>
+      </w:r>
+      <w:proofErr w:type="spellEnd"/>
+      <w:r>
+        <w:t xml:space="preserve"> aan</w:t>
+      </w:r>
+    </w:p>
+    <w:p>
+      <w:r>
+        <w:t xml:space="preserve">Git </w:t>
+      </w:r>
+      <w:proofErr w:type="spellStart"/>
+      <w:r>
+        <w:t>branch</w:t>
+      </w:r>
+      <w:proofErr w:type="spellEnd"/>
+      <w:r>
+        <w:t xml:space="preserve"> </w:t>
       </w:r>
       <w:r>
         <w:t>-</w:t>
       </w:r>
       <w:r>
-        <w:t>d naam branch</w:t>
-      </w:r>
-      <w:r>
-        <w:t xml:space="preserve"> : verwijderd de branch</w:t>
-      </w:r>
+        <w:t xml:space="preserve">d naam </w:t>
+      </w:r>
+      <w:proofErr w:type="spellStart"/>
+      <w:r>
+        <w:t>branch</w:t>
+      </w:r>
+      <w:proofErr w:type="spellEnd"/>
+      <w:r>
+        <w:t xml:space="preserve"> : verwijderd de </w:t>
+      </w:r>
+      <w:proofErr w:type="spellStart"/>
+      <w:r>
+        <w:t>branch</w:t>
+      </w:r>
+      <w:proofErr w:type="spellEnd"/>
     </w:p>
     <w:p/>
     <w:p/>
     <w:p>
       <w:r>
-        <w:t xml:space="preserve">Git checkout –b  </w:t>
+        <w:t xml:space="preserve">Git </w:t>
+      </w:r>
+      <w:proofErr w:type="spellStart"/>
+      <w:r>
+        <w:t>checkout</w:t>
+      </w:r>
+      <w:proofErr w:type="spellEnd"/>
+      <w:r>
+        <w:t xml:space="preserve"> –b  </w:t>
       </w:r>
       <w:r>
         <w:t>naam van de nieuwe ding</w:t>
@@ -120,17 +247,73 @@
     </w:p>
     <w:p>
       <w:r>
-        <w:t>Hier doe je weer git add git commit en alle zaken.</w:t>
-      </w:r>
-    </w:p>
-    <w:p>
-      <w:r>
-        <w:t>Ga terug naar je master branch en daar merge je pas alles wat er is.</w:t>
-      </w:r>
-    </w:p>
-    <w:p>
-      <w:r>
-        <w:t>Git merge branchnaam : merge je de documenten</w:t>
+        <w:t xml:space="preserve">Hier doe je weer git </w:t>
+      </w:r>
+      <w:proofErr w:type="spellStart"/>
+      <w:r>
+        <w:t>add</w:t>
+      </w:r>
+      <w:proofErr w:type="spellEnd"/>
+      <w:r>
+        <w:t xml:space="preserve"> git </w:t>
+      </w:r>
+      <w:proofErr w:type="spellStart"/>
+      <w:r>
+        <w:t>commit</w:t>
+      </w:r>
+      <w:proofErr w:type="spellEnd"/>
+      <w:r>
+        <w:t xml:space="preserve"> en alle zaken.</w:t>
+      </w:r>
+    </w:p>
+    <w:p>
+      <w:r>
+        <w:t xml:space="preserve">Ga terug naar je master </w:t>
+      </w:r>
+      <w:proofErr w:type="spellStart"/>
+      <w:r>
+        <w:t>branch</w:t>
+      </w:r>
+      <w:proofErr w:type="spellEnd"/>
+      <w:r>
+        <w:t xml:space="preserve"> en daar </w:t>
+      </w:r>
+      <w:proofErr w:type="spellStart"/>
+      <w:r>
+        <w:t>merge</w:t>
+      </w:r>
+      <w:proofErr w:type="spellEnd"/>
+      <w:r>
+        <w:t xml:space="preserve"> je pas alles wat er is.</w:t>
+      </w:r>
+    </w:p>
+    <w:p>
+      <w:r>
+        <w:t xml:space="preserve">Git </w:t>
+      </w:r>
+      <w:proofErr w:type="spellStart"/>
+      <w:r>
+        <w:t>merge</w:t>
+      </w:r>
+      <w:proofErr w:type="spellEnd"/>
+      <w:r>
+        <w:t xml:space="preserve"> </w:t>
+      </w:r>
+      <w:proofErr w:type="spellStart"/>
+      <w:r>
+        <w:t>branchnaam</w:t>
+      </w:r>
+      <w:proofErr w:type="spellEnd"/>
+      <w:r>
+        <w:t xml:space="preserve"> : </w:t>
+      </w:r>
+      <w:proofErr w:type="spellStart"/>
+      <w:r>
+        <w:t>merge</w:t>
+      </w:r>
+      <w:proofErr w:type="spellEnd"/>
+      <w:r>
+        <w:t xml:space="preserve"> je de documenten</w:t>
       </w:r>
     </w:p>
     <w:p/>
@@ -152,21 +335,119 @@
           <w:sz w:val="18"/>
           <w:szCs w:val="18"/>
         </w:rPr>
-        <w:t>git pull origin master : pak de veranderingen van de online repo</w:t>
-      </w:r>
+        <w:t xml:space="preserve">git pull </w:t>
+      </w:r>
+      <w:proofErr w:type="spellStart"/>
+      <w:r>
+        <w:rPr>
+          <w:rFonts w:ascii="Lucida Console" w:hAnsi="Lucida Console" w:cs="Lucida Console"/>
+          <w:sz w:val="18"/>
+          <w:szCs w:val="18"/>
+        </w:rPr>
+        <w:t>origin</w:t>
+      </w:r>
+      <w:proofErr w:type="spellEnd"/>
+      <w:r>
+        <w:rPr>
+          <w:rFonts w:ascii="Lucida Console" w:hAnsi="Lucida Console" w:cs="Lucida Console"/>
+          <w:sz w:val="18"/>
+          <w:szCs w:val="18"/>
+        </w:rPr>
+        <w:t xml:space="preserve"> master : pak de veranderingen van de online </w:t>
+      </w:r>
+      <w:proofErr w:type="spellStart"/>
+      <w:r>
+        <w:rPr>
+          <w:rFonts w:ascii="Lucida Console" w:hAnsi="Lucida Console" w:cs="Lucida Console"/>
+          <w:sz w:val="18"/>
+          <w:szCs w:val="18"/>
+        </w:rPr>
+        <w:t>repo</w:t>
+      </w:r>
+      <w:proofErr w:type="spellEnd"/>
     </w:p>
     <w:p/>
     <w:p/>
     <w:p>
       <w:r>
-        <w:t>als je in kut editor zit om eruit te komen druk esc gevolgd door : en wq</w:t>
-      </w:r>
+        <w:t xml:space="preserve">als je in kut editor zit om eruit te komen druk </w:t>
+      </w:r>
+      <w:proofErr w:type="spellStart"/>
+      <w:r>
+        <w:t>esc</w:t>
+      </w:r>
+      <w:proofErr w:type="spellEnd"/>
+      <w:r>
+        <w:t xml:space="preserve"> gevolgd door : en </w:t>
+      </w:r>
+      <w:proofErr w:type="spellStart"/>
+      <w:r>
+        <w:t>wq</w:t>
+      </w:r>
+      <w:proofErr w:type="spellEnd"/>
     </w:p>
     <w:p/>
     <w:p>
       <w:r>
-        <w:t>gemaakt voor de buurt</w:t>
-      </w:r>
+        <w:t xml:space="preserve">om het verschil te zien tussen </w:t>
+      </w:r>
+      <w:proofErr w:type="spellStart"/>
+      <w:r>
+        <w:t>local</w:t>
+      </w:r>
+      <w:proofErr w:type="spellEnd"/>
+      <w:r>
+        <w:t xml:space="preserve"> en online </w:t>
+      </w:r>
+      <w:proofErr w:type="spellStart"/>
+      <w:r>
+        <w:t>repo</w:t>
+      </w:r>
+      <w:proofErr w:type="spellEnd"/>
+      <w:r>
+        <w:t>:</w:t>
+      </w:r>
+    </w:p>
+    <w:p>
+      <w:pPr>
+        <w:rPr>
+          <w:lang w:val="en-GB"/>
+        </w:rPr>
+      </w:pPr>
+      <w:r>
+        <w:rPr>
+          <w:lang w:val="en-GB"/>
+        </w:rPr>
+        <w:t xml:space="preserve">git fetch </w:t>
+      </w:r>
+    </w:p>
+    <w:p>
+      <w:pPr>
+        <w:rPr>
+          <w:lang w:val="en-GB"/>
+        </w:rPr>
+      </w:pPr>
+      <w:r>
+        <w:rPr>
+          <w:lang w:val="en-GB"/>
+        </w:rPr>
+        <w:t xml:space="preserve">git diff origin/master </w:t>
+      </w:r>
+      <w:proofErr w:type="spellStart"/>
+      <w:r>
+        <w:rPr>
+          <w:lang w:val="en-GB"/>
+        </w:rPr>
+        <w:t>master</w:t>
+      </w:r>
+      <w:proofErr w:type="spellEnd"/>
+    </w:p>
+    <w:p>
+      <w:pPr>
+        <w:rPr>
+          <w:lang w:val="en-GB"/>
+        </w:rPr>
+      </w:pPr>
       <w:bookmarkStart w:id="0" w:name="_GoBack"/>
       <w:bookmarkEnd w:id="0"/>
     </w:p>

</xml_diff>